<commit_message>
A commit from a new branch called child_of_main_01
</commit_message>
<xml_diff>
--- a/Documentation_Web_Portfolio.docx
+++ b/Documentation_Web_Portfolio.docx
@@ -23,6 +23,70 @@
         </w:rPr>
         <w:t>Custom Word Press Theme</w:t>
       </w:r>
+      <w:r>
+        <w:rPr>
+          <w:b/>
+          <w:bCs/>
+        </w:rPr>
+        <w:t xml:space="preserve"> – Pre-Production</w:t>
+      </w:r>
+    </w:p>
+    <w:p>
+      <w:pPr>
+        <w:pStyle w:val="ListParagraph"/>
+        <w:numPr>
+          <w:ilvl w:val="0"/>
+          <w:numId w:val="10"/>
+        </w:numPr>
+        <w:rPr>
+          <w:b/>
+          <w:bCs/>
+        </w:rPr>
+      </w:pPr>
+      <w:r>
+        <w:rPr>
+          <w:b/>
+          <w:bCs/>
+        </w:rPr>
+        <w:t>Install WordPress locally</w:t>
+      </w:r>
+    </w:p>
+    <w:p>
+      <w:pPr>
+        <w:pStyle w:val="ListParagraph"/>
+        <w:numPr>
+          <w:ilvl w:val="0"/>
+          <w:numId w:val="10"/>
+        </w:numPr>
+        <w:rPr>
+          <w:b/>
+          <w:bCs/>
+        </w:rPr>
+      </w:pPr>
+    </w:p>
+    <w:p>
+      <w:pPr>
+        <w:rPr>
+          <w:b/>
+          <w:bCs/>
+        </w:rPr>
+      </w:pPr>
+    </w:p>
+    <w:p>
+      <w:pPr>
+        <w:rPr>
+          <w:b/>
+          <w:bCs/>
+        </w:rPr>
+      </w:pPr>
+    </w:p>
+    <w:p>
+      <w:pPr>
+        <w:rPr>
+          <w:b/>
+          <w:bCs/>
+        </w:rPr>
+      </w:pPr>
     </w:p>
     <w:p>
       <w:pPr>
@@ -609,6 +673,119 @@
 <file path=word/numbering.xml><?xml version="1.0" encoding="utf-8"?>
 <w:numbering xmlns:wpc="http://schemas.microsoft.com/office/word/2010/wordprocessingCanvas" xmlns:cx="http://schemas.microsoft.com/office/drawing/2014/chartex" xmlns:cx1="http://schemas.microsoft.com/office/drawing/2015/9/8/chartex" xmlns:cx2="http://schemas.microsoft.com/office/drawing/2015/10/21/chartex" xmlns:cx3="http://schemas.microsoft.com/office/drawing/2016/5/9/chartex" xmlns:cx4="http://schemas.microsoft.com/office/drawing/2016/5/10/chartex" xmlns:cx5="http://schemas.microsoft.com/office/drawing/2016/5/11/chartex" xmlns:cx6="http://schemas.microsoft.com/office/drawing/2016/5/12/chartex" xmlns:cx7="http://schemas.microsoft.com/office/drawing/2016/5/13/chartex" xmlns:cx8="http://schemas.microsoft.com/office/drawing/2016/5/14/chartex" xmlns:mc="http://schemas.openxmlformats.org/markup-compatibility/2006" xmlns:aink="http://schemas.microsoft.com/office/drawing/2016/ink" xmlns:am3d="http://schemas.microsoft.com/office/drawing/2017/model3d" xmlns:o="urn:schemas-microsoft-com:office:office" xmlns:oel="http://schemas.microsoft.com/office/2019/extlst" xmlns:r="http://schemas.openxmlformats.org/officeDocument/2006/relationships" xmlns:m="http://schemas.openxmlformats.org/officeDocument/2006/math" xmlns:v="urn:schemas-microsoft-com:vml" xmlns:wp14="http://schemas.microsoft.com/office/word/2010/wordprocessingDrawing" xmlns:wp="http://schemas.openxmlformats.org/drawingml/2006/wordprocessingDrawing" xmlns:w10="urn:schemas-microsoft-com:office:word" xmlns:w="http://schemas.openxmlformats.org/wordprocessingml/2006/main" xmlns:w14="http://schemas.microsoft.com/office/word/2010/wordml" xmlns:w15="http://schemas.microsoft.com/office/word/2012/wordml" xmlns:w16cex="http://schemas.microsoft.com/office/word/2018/wordml/cex" xmlns:w16cid="http://schemas.microsoft.com/office/word/2016/wordml/cid" xmlns:w16="http://schemas.microsoft.com/office/word/2018/wordml" xmlns:w16sdtdh="http://schemas.microsoft.com/office/word/2020/wordml/sdtdatahash" xmlns:w16se="http://schemas.microsoft.com/office/word/2015/wordml/symex" xmlns:wpg="http://schemas.microsoft.com/office/word/2010/wordprocessingGroup" xmlns:wpi="http://schemas.microsoft.com/office/word/2010/wordprocessingInk" xmlns:wne="http://schemas.microsoft.com/office/word/2006/wordml" xmlns:wps="http://schemas.microsoft.com/office/word/2010/wordprocessingShape" mc:Ignorable="w14 w15 w16se w16cid w16 w16cex w16sdtdh wp14">
   <w:abstractNum w:abstractNumId="0" w15:restartNumberingAfterBreak="0">
+    <w:nsid w:val="1B716B62"/>
+    <w:multiLevelType w:val="multilevel"/>
+    <w:tmpl w:val="B8B0DB48"/>
+    <w:lvl w:ilvl="0">
+      <w:start w:val="1"/>
+      <w:numFmt w:val="decimal"/>
+      <w:lvlText w:val="%1.0"/>
+      <w:lvlJc w:val="left"/>
+      <w:pPr>
+        <w:ind w:left="720" w:hanging="720"/>
+      </w:pPr>
+      <w:rPr>
+        <w:rFonts w:hint="default"/>
+      </w:rPr>
+    </w:lvl>
+    <w:lvl w:ilvl="1">
+      <w:start w:val="1"/>
+      <w:numFmt w:val="decimal"/>
+      <w:lvlText w:val="%1.%2"/>
+      <w:lvlJc w:val="left"/>
+      <w:pPr>
+        <w:ind w:left="1440" w:hanging="720"/>
+      </w:pPr>
+      <w:rPr>
+        <w:rFonts w:hint="default"/>
+      </w:rPr>
+    </w:lvl>
+    <w:lvl w:ilvl="2">
+      <w:start w:val="1"/>
+      <w:numFmt w:val="decimal"/>
+      <w:lvlText w:val="%1.%2.%3"/>
+      <w:lvlJc w:val="left"/>
+      <w:pPr>
+        <w:ind w:left="2160" w:hanging="720"/>
+      </w:pPr>
+      <w:rPr>
+        <w:rFonts w:hint="default"/>
+      </w:rPr>
+    </w:lvl>
+    <w:lvl w:ilvl="3">
+      <w:start w:val="1"/>
+      <w:numFmt w:val="decimal"/>
+      <w:lvlText w:val="%1.%2.%3.%4"/>
+      <w:lvlJc w:val="left"/>
+      <w:pPr>
+        <w:ind w:left="2880" w:hanging="720"/>
+      </w:pPr>
+      <w:rPr>
+        <w:rFonts w:hint="default"/>
+      </w:rPr>
+    </w:lvl>
+    <w:lvl w:ilvl="4">
+      <w:start w:val="1"/>
+      <w:numFmt w:val="decimal"/>
+      <w:lvlText w:val="%1.%2.%3.%4.%5"/>
+      <w:lvlJc w:val="left"/>
+      <w:pPr>
+        <w:ind w:left="3960" w:hanging="1080"/>
+      </w:pPr>
+      <w:rPr>
+        <w:rFonts w:hint="default"/>
+      </w:rPr>
+    </w:lvl>
+    <w:lvl w:ilvl="5">
+      <w:start w:val="1"/>
+      <w:numFmt w:val="decimal"/>
+      <w:lvlText w:val="%1.%2.%3.%4.%5.%6"/>
+      <w:lvlJc w:val="left"/>
+      <w:pPr>
+        <w:ind w:left="4680" w:hanging="1080"/>
+      </w:pPr>
+      <w:rPr>
+        <w:rFonts w:hint="default"/>
+      </w:rPr>
+    </w:lvl>
+    <w:lvl w:ilvl="6">
+      <w:start w:val="1"/>
+      <w:numFmt w:val="decimal"/>
+      <w:lvlText w:val="%1.%2.%3.%4.%5.%6.%7"/>
+      <w:lvlJc w:val="left"/>
+      <w:pPr>
+        <w:ind w:left="5760" w:hanging="1440"/>
+      </w:pPr>
+      <w:rPr>
+        <w:rFonts w:hint="default"/>
+      </w:rPr>
+    </w:lvl>
+    <w:lvl w:ilvl="7">
+      <w:start w:val="1"/>
+      <w:numFmt w:val="decimal"/>
+      <w:lvlText w:val="%1.%2.%3.%4.%5.%6.%7.%8"/>
+      <w:lvlJc w:val="left"/>
+      <w:pPr>
+        <w:ind w:left="6480" w:hanging="1440"/>
+      </w:pPr>
+      <w:rPr>
+        <w:rFonts w:hint="default"/>
+      </w:rPr>
+    </w:lvl>
+    <w:lvl w:ilvl="8">
+      <w:start w:val="1"/>
+      <w:numFmt w:val="decimal"/>
+      <w:lvlText w:val="%1.%2.%3.%4.%5.%6.%7.%8.%9"/>
+      <w:lvlJc w:val="left"/>
+      <w:pPr>
+        <w:ind w:left="7560" w:hanging="1800"/>
+      </w:pPr>
+      <w:rPr>
+        <w:rFonts w:hint="default"/>
+      </w:rPr>
+    </w:lvl>
+  </w:abstractNum>
+  <w:abstractNum w:abstractNumId="1" w15:restartNumberingAfterBreak="0">
     <w:nsid w:val="218F261E"/>
     <w:multiLevelType w:val="hybridMultilevel"/>
     <w:tmpl w:val="1524794C"/>
@@ -721,7 +898,7 @@
       </w:rPr>
     </w:lvl>
   </w:abstractNum>
-  <w:abstractNum w:abstractNumId="1" w15:restartNumberingAfterBreak="0">
+  <w:abstractNum w:abstractNumId="2" w15:restartNumberingAfterBreak="0">
     <w:nsid w:val="22A13E5F"/>
     <w:multiLevelType w:val="multilevel"/>
     <w:tmpl w:val="E47C1090"/>
@@ -834,7 +1011,7 @@
       </w:rPr>
     </w:lvl>
   </w:abstractNum>
-  <w:abstractNum w:abstractNumId="2" w15:restartNumberingAfterBreak="0">
+  <w:abstractNum w:abstractNumId="3" w15:restartNumberingAfterBreak="0">
     <w:nsid w:val="2DFA1368"/>
     <w:multiLevelType w:val="multilevel"/>
     <w:tmpl w:val="5C2450BE"/>
@@ -947,7 +1124,7 @@
       </w:rPr>
     </w:lvl>
   </w:abstractNum>
-  <w:abstractNum w:abstractNumId="3" w15:restartNumberingAfterBreak="0">
+  <w:abstractNum w:abstractNumId="4" w15:restartNumberingAfterBreak="0">
     <w:nsid w:val="2FAA5AE4"/>
     <w:multiLevelType w:val="multilevel"/>
     <w:tmpl w:val="57748E7C"/>
@@ -1060,7 +1237,7 @@
       </w:rPr>
     </w:lvl>
   </w:abstractNum>
-  <w:abstractNum w:abstractNumId="4" w15:restartNumberingAfterBreak="0">
+  <w:abstractNum w:abstractNumId="5" w15:restartNumberingAfterBreak="0">
     <w:nsid w:val="325A67D0"/>
     <w:multiLevelType w:val="hybridMultilevel"/>
     <w:tmpl w:val="C892294A"/>
@@ -1173,7 +1350,7 @@
       </w:rPr>
     </w:lvl>
   </w:abstractNum>
-  <w:abstractNum w:abstractNumId="5" w15:restartNumberingAfterBreak="0">
+  <w:abstractNum w:abstractNumId="6" w15:restartNumberingAfterBreak="0">
     <w:nsid w:val="49ED4587"/>
     <w:multiLevelType w:val="hybridMultilevel"/>
     <w:tmpl w:val="DEC006F4"/>
@@ -1286,7 +1463,7 @@
       </w:rPr>
     </w:lvl>
   </w:abstractNum>
-  <w:abstractNum w:abstractNumId="6" w15:restartNumberingAfterBreak="0">
+  <w:abstractNum w:abstractNumId="7" w15:restartNumberingAfterBreak="0">
     <w:nsid w:val="556F5CE8"/>
     <w:multiLevelType w:val="hybridMultilevel"/>
     <w:tmpl w:val="F5BE2280"/>
@@ -1399,7 +1576,7 @@
       </w:rPr>
     </w:lvl>
   </w:abstractNum>
-  <w:abstractNum w:abstractNumId="7" w15:restartNumberingAfterBreak="0">
+  <w:abstractNum w:abstractNumId="8" w15:restartNumberingAfterBreak="0">
     <w:nsid w:val="67D94E37"/>
     <w:multiLevelType w:val="multilevel"/>
     <w:tmpl w:val="9DFA1180"/>
@@ -1512,7 +1689,7 @@
       </w:rPr>
     </w:lvl>
   </w:abstractNum>
-  <w:abstractNum w:abstractNumId="8" w15:restartNumberingAfterBreak="0">
+  <w:abstractNum w:abstractNumId="9" w15:restartNumberingAfterBreak="0">
     <w:nsid w:val="7BB17616"/>
     <w:multiLevelType w:val="hybridMultilevel"/>
     <w:tmpl w:val="017E95E0"/>
@@ -1626,31 +1803,34 @@
     </w:lvl>
   </w:abstractNum>
   <w:num w:numId="1" w16cid:durableId="803229668">
-    <w:abstractNumId w:val="0"/>
+    <w:abstractNumId w:val="1"/>
   </w:num>
   <w:num w:numId="2" w16cid:durableId="1742672277">
+    <w:abstractNumId w:val="8"/>
+  </w:num>
+  <w:num w:numId="3" w16cid:durableId="1919633687">
+    <w:abstractNumId w:val="3"/>
+  </w:num>
+  <w:num w:numId="4" w16cid:durableId="1329402419">
+    <w:abstractNumId w:val="4"/>
+  </w:num>
+  <w:num w:numId="5" w16cid:durableId="1547791470">
+    <w:abstractNumId w:val="2"/>
+  </w:num>
+  <w:num w:numId="6" w16cid:durableId="1273048948">
+    <w:abstractNumId w:val="5"/>
+  </w:num>
+  <w:num w:numId="7" w16cid:durableId="1898278919">
+    <w:abstractNumId w:val="6"/>
+  </w:num>
+  <w:num w:numId="8" w16cid:durableId="1439829611">
     <w:abstractNumId w:val="7"/>
   </w:num>
-  <w:num w:numId="3" w16cid:durableId="1919633687">
-    <w:abstractNumId w:val="2"/>
+  <w:num w:numId="9" w16cid:durableId="584074034">
+    <w:abstractNumId w:val="9"/>
   </w:num>
-  <w:num w:numId="4" w16cid:durableId="1329402419">
-    <w:abstractNumId w:val="3"/>
-  </w:num>
-  <w:num w:numId="5" w16cid:durableId="1547791470">
-    <w:abstractNumId w:val="1"/>
-  </w:num>
-  <w:num w:numId="6" w16cid:durableId="1273048948">
-    <w:abstractNumId w:val="4"/>
-  </w:num>
-  <w:num w:numId="7" w16cid:durableId="1898278919">
-    <w:abstractNumId w:val="5"/>
-  </w:num>
-  <w:num w:numId="8" w16cid:durableId="1439829611">
-    <w:abstractNumId w:val="6"/>
-  </w:num>
-  <w:num w:numId="9" w16cid:durableId="584074034">
-    <w:abstractNumId w:val="8"/>
+  <w:num w:numId="10" w16cid:durableId="2031295143">
+    <w:abstractNumId w:val="0"/>
   </w:num>
 </w:numbering>
 </file>

</xml_diff>